<commit_message>
renaming folders and adding empty placeholders
</commit_message>
<xml_diff>
--- a/Movement Ecology Syllabus v2.docx
+++ b/Movement Ecology Syllabus v2.docx
@@ -1362,6 +1362,162 @@
                 <w:sz w:val="16"/>
                 <w:szCs w:val="16"/>
               </w:rPr>
+              <w:t xml:space="preserve">Habitat selection: </w:t>
+            </w:r>
+          </w:p>
+          <w:p>
+            <w:pPr>
+              <w:pStyle w:val="ListParagraph"/>
+              <w:numPr>
+                <w:ilvl w:val="0"/>
+                <w:numId w:val="6"/>
+              </w:numPr>
+              <w:rPr>
+                <w:sz w:val="16"/>
+                <w:szCs w:val="16"/>
+              </w:rPr>
+            </w:pPr>
+            <w:r>
+              <w:rPr>
+                <w:sz w:val="16"/>
+                <w:szCs w:val="16"/>
+              </w:rPr>
+              <w:t>Conditional Logistic Regression</w:t>
+            </w:r>
+          </w:p>
+          <w:p>
+            <w:pPr>
+              <w:pStyle w:val="ListParagraph"/>
+              <w:numPr>
+                <w:ilvl w:val="0"/>
+                <w:numId w:val="6"/>
+              </w:numPr>
+              <w:rPr>
+                <w:sz w:val="16"/>
+                <w:szCs w:val="16"/>
+              </w:rPr>
+            </w:pPr>
+            <w:r>
+              <w:rPr>
+                <w:sz w:val="16"/>
+                <w:szCs w:val="16"/>
+              </w:rPr>
+              <w:t>Step-Selection Functions</w:t>
+            </w:r>
+          </w:p>
+          <w:p>
+            <w:pPr>
+              <w:rPr>
+                <w:sz w:val="16"/>
+                <w:szCs w:val="16"/>
+              </w:rPr>
+            </w:pPr>
+          </w:p>
+        </w:tc>
+        <w:tc>
+          <w:tcPr>
+            <w:tcW w:w="3150" w:type="dxa"/>
+          </w:tcPr>
+          <w:p>
+            <w:pPr>
+              <w:jc w:val="center"/>
+              <w:rPr>
+                <w:sz w:val="16"/>
+                <w:szCs w:val="16"/>
+              </w:rPr>
+            </w:pPr>
+            <w:r>
+              <w:rPr>
+                <w:sz w:val="16"/>
+                <w:szCs w:val="16"/>
+              </w:rPr>
+              <w:t>Mulford 124 Teaching Lab</w:t>
+            </w:r>
+          </w:p>
+        </w:tc>
+      </w:tr>
+      <w:tr>
+        <w:tc>
+          <w:tcPr>
+            <w:tcW w:w="718" w:type="dxa"/>
+          </w:tcPr>
+          <w:p>
+            <w:pPr>
+              <w:jc w:val="center"/>
+              <w:rPr>
+                <w:sz w:val="16"/>
+                <w:szCs w:val="16"/>
+              </w:rPr>
+            </w:pPr>
+            <w:r>
+              <w:rPr>
+                <w:sz w:val="16"/>
+                <w:szCs w:val="16"/>
+              </w:rPr>
+              <w:t>Friday</w:t>
+            </w:r>
+          </w:p>
+        </w:tc>
+        <w:tc>
+          <w:tcPr>
+            <w:tcW w:w="996" w:type="dxa"/>
+          </w:tcPr>
+          <w:p>
+            <w:pPr>
+              <w:jc w:val="center"/>
+              <w:rPr>
+                <w:sz w:val="16"/>
+                <w:szCs w:val="16"/>
+              </w:rPr>
+            </w:pPr>
+            <w:r>
+              <w:rPr>
+                <w:sz w:val="16"/>
+                <w:szCs w:val="16"/>
+              </w:rPr>
+              <w:t>15</w:t>
+            </w:r>
+            <w:r>
+              <w:rPr>
+                <w:sz w:val="16"/>
+                <w:szCs w:val="16"/>
+                <w:vertAlign w:val="superscript"/>
+              </w:rPr>
+              <w:t>th</w:t>
+            </w:r>
+            <w:r>
+              <w:rPr>
+                <w:sz w:val="16"/>
+                <w:szCs w:val="16"/>
+              </w:rPr>
+              <w:t xml:space="preserve"> </w:t>
+            </w:r>
+            <w:r>
+              <w:rPr>
+                <w:sz w:val="16"/>
+                <w:szCs w:val="16"/>
+              </w:rPr>
+              <w:t>November</w:t>
+            </w:r>
+          </w:p>
+        </w:tc>
+        <w:tc>
+          <w:tcPr>
+            <w:tcW w:w="4159" w:type="dxa"/>
+          </w:tcPr>
+          <w:p>
+            <w:pPr>
+              <w:ind w:left="360"/>
+              <w:rPr>
+                <w:sz w:val="16"/>
+                <w:szCs w:val="16"/>
+              </w:rPr>
+            </w:pPr>
+            <w:r>
+              <w:rPr>
+                <w:sz w:val="16"/>
+                <w:szCs w:val="16"/>
+              </w:rPr>
               <w:t>Animal Behavior as ‘States’:</w:t>
             </w:r>
           </w:p>
@@ -1432,163 +1588,8 @@
                 <w:szCs w:val="16"/>
               </w:rPr>
             </w:pPr>
-          </w:p>
-        </w:tc>
-        <w:tc>
-          <w:tcPr>
-            <w:tcW w:w="3150" w:type="dxa"/>
-          </w:tcPr>
-          <w:p>
-            <w:pPr>
-              <w:jc w:val="center"/>
-              <w:rPr>
-                <w:sz w:val="16"/>
-                <w:szCs w:val="16"/>
-              </w:rPr>
-            </w:pPr>
-            <w:r>
-              <w:rPr>
-                <w:sz w:val="16"/>
-                <w:szCs w:val="16"/>
-              </w:rPr>
-              <w:t>Mulford 124 Teaching Lab</w:t>
-            </w:r>
-          </w:p>
-        </w:tc>
-      </w:tr>
-      <w:tr>
-        <w:tc>
-          <w:tcPr>
-            <w:tcW w:w="718" w:type="dxa"/>
-          </w:tcPr>
-          <w:p>
-            <w:pPr>
-              <w:jc w:val="center"/>
-              <w:rPr>
-                <w:sz w:val="16"/>
-                <w:szCs w:val="16"/>
-              </w:rPr>
-            </w:pPr>
-            <w:r>
-              <w:rPr>
-                <w:sz w:val="16"/>
-                <w:szCs w:val="16"/>
-              </w:rPr>
-              <w:t>Friday</w:t>
-            </w:r>
-          </w:p>
-        </w:tc>
-        <w:tc>
-          <w:tcPr>
-            <w:tcW w:w="996" w:type="dxa"/>
-          </w:tcPr>
-          <w:p>
-            <w:pPr>
-              <w:jc w:val="center"/>
-              <w:rPr>
-                <w:sz w:val="16"/>
-                <w:szCs w:val="16"/>
-              </w:rPr>
-            </w:pPr>
-            <w:r>
-              <w:rPr>
-                <w:sz w:val="16"/>
-                <w:szCs w:val="16"/>
-              </w:rPr>
-              <w:t>15</w:t>
-            </w:r>
-            <w:r>
-              <w:rPr>
-                <w:sz w:val="16"/>
-                <w:szCs w:val="16"/>
-                <w:vertAlign w:val="superscript"/>
-              </w:rPr>
-              <w:t>th</w:t>
-            </w:r>
-            <w:r>
-              <w:rPr>
-                <w:sz w:val="16"/>
-                <w:szCs w:val="16"/>
-              </w:rPr>
-              <w:t xml:space="preserve"> </w:t>
-            </w:r>
-            <w:r>
-              <w:rPr>
-                <w:sz w:val="16"/>
-                <w:szCs w:val="16"/>
-              </w:rPr>
-              <w:t>November</w:t>
-            </w:r>
-          </w:p>
-        </w:tc>
-        <w:tc>
-          <w:tcPr>
-            <w:tcW w:w="4159" w:type="dxa"/>
-          </w:tcPr>
-          <w:p>
-            <w:pPr>
-              <w:ind w:left="360"/>
-              <w:rPr>
-                <w:sz w:val="16"/>
-                <w:szCs w:val="16"/>
-              </w:rPr>
-            </w:pPr>
-            <w:r>
-              <w:rPr>
-                <w:sz w:val="16"/>
-                <w:szCs w:val="16"/>
-              </w:rPr>
-              <w:t xml:space="preserve">Habitat selection: </w:t>
-            </w:r>
-          </w:p>
-          <w:p>
-            <w:pPr>
-              <w:pStyle w:val="ListParagraph"/>
-              <w:numPr>
-                <w:ilvl w:val="0"/>
-                <w:numId w:val="6"/>
-              </w:numPr>
-              <w:rPr>
-                <w:sz w:val="16"/>
-                <w:szCs w:val="16"/>
-              </w:rPr>
-            </w:pPr>
-            <w:r>
-              <w:rPr>
-                <w:sz w:val="16"/>
-                <w:szCs w:val="16"/>
-              </w:rPr>
-              <w:t>Conditional Logistic Regression</w:t>
-            </w:r>
-          </w:p>
-          <w:p>
-            <w:pPr>
-              <w:pStyle w:val="ListParagraph"/>
-              <w:numPr>
-                <w:ilvl w:val="0"/>
-                <w:numId w:val="6"/>
-              </w:numPr>
-              <w:rPr>
-                <w:sz w:val="16"/>
-                <w:szCs w:val="16"/>
-              </w:rPr>
-            </w:pPr>
-            <w:r>
-              <w:rPr>
-                <w:sz w:val="16"/>
-                <w:szCs w:val="16"/>
-              </w:rPr>
-              <w:t>Step-Selection Functions</w:t>
-            </w:r>
-          </w:p>
-          <w:p>
-            <w:pPr>
-              <w:ind w:left="360"/>
-              <w:rPr>
-                <w:sz w:val="16"/>
-                <w:szCs w:val="16"/>
-              </w:rPr>
-            </w:pPr>
+            <w:bookmarkStart w:id="0" w:name="_GoBack"/>
+            <w:bookmarkEnd w:id="0"/>
           </w:p>
         </w:tc>
         <w:tc>
@@ -2225,8 +2226,6 @@
       <w:pPr>
         <w:jc w:val="center"/>
       </w:pPr>
-      <w:bookmarkStart w:id="0" w:name="_GoBack"/>
-      <w:bookmarkEnd w:id="0"/>
     </w:p>
     <w:sectPr>
       <w:pgSz w:w="12240" w:h="15840"/>

</xml_diff>

<commit_message>
added details on project requirement
</commit_message>
<xml_diff>
--- a/Movement Ecology Syllabus v2.docx
+++ b/Movement Ecology Syllabus v2.docx
@@ -139,15 +139,7 @@
         <w:t xml:space="preserve"> movement</w:t>
       </w:r>
       <w:r>
-        <w:t xml:space="preserve"> analyses in R. We will complement available courses elsewhere on campus (e.g. The </w:t>
-      </w:r>
-      <w:proofErr w:type="spellStart"/>
-      <w:r>
-        <w:t>DLab’s</w:t>
-      </w:r>
-      <w:proofErr w:type="spellEnd"/>
-      <w:r>
-        <w:t xml:space="preserve"> R beginners course) with bespoke tuition on </w:t>
+        <w:t xml:space="preserve"> analyses in R. We will complement available courses elsewhere on campus (e.g. The DLab’s R beginners course) with bespoke tuition on </w:t>
       </w:r>
       <w:r>
         <w:t xml:space="preserve">the </w:t>
@@ -235,13 +227,8 @@
         </w:numPr>
       </w:pPr>
       <w:r>
-        <w:t xml:space="preserve">Recognize and use spatial data in R, e.g. points, vectors and </w:t>
-      </w:r>
-      <w:proofErr w:type="spellStart"/>
-      <w:r>
-        <w:t>rasters</w:t>
-      </w:r>
-      <w:proofErr w:type="spellEnd"/>
+        <w:t>Recognize and use spatial data in R, e.g. points, vectors and rasters</w:t>
+      </w:r>
     </w:p>
     <w:p>
       <w:pPr>
@@ -331,6 +318,48 @@
       <w:r>
         <w:t>.</w:t>
       </w:r>
+      <w:r>
+        <w:t xml:space="preserve"> Turn in project report at end of course.</w:t>
+      </w:r>
+    </w:p>
+    <w:p>
+      <w:r>
+        <w:lastRenderedPageBreak/>
+        <w:t>Project Requirements:</w:t>
+      </w:r>
+    </w:p>
+    <w:p>
+      <w:r>
+        <w:t xml:space="preserve">Students are required to turn in a short </w:t>
+      </w:r>
+      <w:r>
+        <w:t>report</w:t>
+      </w:r>
+      <w:r>
+        <w:t xml:space="preserve"> (4 pages maximum) that details an independent analysis, using either their own data, or if none is available, using data provided by the instructors. The report must contain the following sections; </w:t>
+      </w:r>
+    </w:p>
+    <w:p>
+      <w:r>
+        <w:t>Objectives – A paragraph detailing the motivation for the project and the biological question to be answered</w:t>
+      </w:r>
+    </w:p>
+    <w:p>
+      <w:r>
+        <w:t>Approach – A paragraph for each method used in the analysis, detailing what packages and parameters are used.</w:t>
+      </w:r>
+    </w:p>
+    <w:p>
+      <w:r>
+        <w:t>Results – 2 figures that detail the results of the analysis, along with any other outputs in text</w:t>
+      </w:r>
+    </w:p>
+    <w:p>
+      <w:r>
+        <w:t>Conclusions – A paragraph summarizing the biological conclusions drawn from the analysis.</w:t>
+      </w:r>
+      <w:bookmarkStart w:id="0" w:name="_GoBack"/>
+      <w:bookmarkEnd w:id="0"/>
     </w:p>
     <w:p>
       <w:r>
@@ -684,23 +713,13 @@
                 <w:szCs w:val="16"/>
               </w:rPr>
             </w:pPr>
-            <w:proofErr w:type="spellStart"/>
             <w:r>
               <w:rPr>
                 <w:i/>
                 <w:sz w:val="16"/>
                 <w:szCs w:val="16"/>
               </w:rPr>
-              <w:t>sp</w:t>
-            </w:r>
-            <w:proofErr w:type="spellEnd"/>
-            <w:r>
-              <w:rPr>
-                <w:i/>
-                <w:sz w:val="16"/>
-                <w:szCs w:val="16"/>
-              </w:rPr>
-              <w:t xml:space="preserve"> package</w:t>
+              <w:t>sp package</w:t>
             </w:r>
           </w:p>
           <w:p>
@@ -949,23 +968,13 @@
                 <w:szCs w:val="16"/>
               </w:rPr>
             </w:pPr>
-            <w:proofErr w:type="spellStart"/>
             <w:r>
               <w:rPr>
                 <w:i/>
                 <w:sz w:val="16"/>
                 <w:szCs w:val="16"/>
               </w:rPr>
-              <w:t>adehabitatHR</w:t>
-            </w:r>
-            <w:proofErr w:type="spellEnd"/>
-            <w:r>
-              <w:rPr>
-                <w:i/>
-                <w:sz w:val="16"/>
-                <w:szCs w:val="16"/>
-              </w:rPr>
-              <w:t xml:space="preserve"> package</w:t>
+              <w:t>adehabitatHR package</w:t>
             </w:r>
           </w:p>
           <w:p>
@@ -1040,7 +1049,6 @@
                 <w:szCs w:val="16"/>
               </w:rPr>
             </w:pPr>
-            <w:proofErr w:type="spellStart"/>
             <w:r>
               <w:rPr>
                 <w:sz w:val="16"/>
@@ -1048,7 +1056,6 @@
               </w:rPr>
               <w:t>LoCoH</w:t>
             </w:r>
-            <w:proofErr w:type="spellEnd"/>
           </w:p>
           <w:p>
             <w:pPr>
@@ -1534,23 +1541,13 @@
                 <w:szCs w:val="16"/>
               </w:rPr>
             </w:pPr>
-            <w:proofErr w:type="spellStart"/>
             <w:r>
               <w:rPr>
                 <w:i/>
                 <w:sz w:val="16"/>
                 <w:szCs w:val="16"/>
               </w:rPr>
-              <w:t>MoveHMM</w:t>
-            </w:r>
-            <w:proofErr w:type="spellEnd"/>
-            <w:r>
-              <w:rPr>
-                <w:i/>
-                <w:sz w:val="16"/>
-                <w:szCs w:val="16"/>
-              </w:rPr>
-              <w:t xml:space="preserve"> package</w:t>
+              <w:t>MoveHMM package</w:t>
             </w:r>
             <w:r>
               <w:rPr>
@@ -1588,8 +1585,6 @@
                 <w:szCs w:val="16"/>
               </w:rPr>
             </w:pPr>
-            <w:bookmarkStart w:id="0" w:name="_GoBack"/>
-            <w:bookmarkEnd w:id="0"/>
           </w:p>
         </w:tc>
         <w:tc>
@@ -1704,7 +1699,6 @@
                 <w:szCs w:val="16"/>
               </w:rPr>
             </w:pPr>
-            <w:proofErr w:type="spellStart"/>
             <w:r>
               <w:rPr>
                 <w:i/>
@@ -1713,7 +1707,6 @@
               </w:rPr>
               <w:t>migrateR</w:t>
             </w:r>
-            <w:proofErr w:type="spellEnd"/>
             <w:r>
               <w:rPr>
                 <w:sz w:val="16"/>

</xml_diff>

<commit_message>
Run through Spatial Session in prep for Friday!
</commit_message>
<xml_diff>
--- a/Movement Ecology Syllabus v2.docx
+++ b/Movement Ecology Syllabus v2.docx
@@ -139,23 +139,7 @@
         <w:t xml:space="preserve"> movement</w:t>
       </w:r>
       <w:r>
-        <w:t xml:space="preserve"> analyses in R. We will complement available courses elsewhere on campus (e.g. The </w:t>
-      </w:r>
-      <w:proofErr w:type="spellStart"/>
-      <w:r>
-        <w:t>DLab’s</w:t>
-      </w:r>
-      <w:proofErr w:type="spellEnd"/>
-      <w:r>
-        <w:t xml:space="preserve"> R </w:t>
-      </w:r>
-      <w:proofErr w:type="gramStart"/>
-      <w:r>
-        <w:t>beginners</w:t>
-      </w:r>
-      <w:proofErr w:type="gramEnd"/>
-      <w:r>
-        <w:t xml:space="preserve"> course) with bespoke tuition on </w:t>
+        <w:t xml:space="preserve"> analyses in R. We will complement available courses elsewhere on campus (e.g. The DLab’s R beginners course) with bespoke tuition on </w:t>
       </w:r>
       <w:r>
         <w:t xml:space="preserve">the </w:t>
@@ -243,13 +227,8 @@
         </w:numPr>
       </w:pPr>
       <w:r>
-        <w:t xml:space="preserve">Recognize and use spatial data in R, e.g. points, vectors and </w:t>
-      </w:r>
-      <w:proofErr w:type="spellStart"/>
-      <w:r>
-        <w:t>rasters</w:t>
-      </w:r>
-      <w:proofErr w:type="spellEnd"/>
+        <w:t>Recognize and use spatial data in R, e.g. points, vectors and rasters</w:t>
+      </w:r>
     </w:p>
     <w:p>
       <w:pPr>
@@ -548,6 +527,22 @@
               <w:t xml:space="preserve"> October</w:t>
             </w:r>
           </w:p>
+          <w:p>
+            <w:pPr>
+              <w:jc w:val="center"/>
+              <w:rPr>
+                <w:sz w:val="16"/>
+                <w:szCs w:val="16"/>
+              </w:rPr>
+            </w:pPr>
+            <w:r>
+              <w:rPr>
+                <w:sz w:val="16"/>
+                <w:szCs w:val="16"/>
+              </w:rPr>
+              <w:t>9AM – 12PM</w:t>
+            </w:r>
+          </w:p>
         </w:tc>
         <w:tc>
           <w:tcPr>
@@ -581,23 +576,13 @@
                 <w:szCs w:val="16"/>
               </w:rPr>
             </w:pPr>
-            <w:proofErr w:type="spellStart"/>
             <w:r>
               <w:rPr>
                 <w:i/>
                 <w:sz w:val="16"/>
                 <w:szCs w:val="16"/>
               </w:rPr>
-              <w:t>sp</w:t>
-            </w:r>
-            <w:proofErr w:type="spellEnd"/>
-            <w:r>
-              <w:rPr>
-                <w:i/>
-                <w:sz w:val="16"/>
-                <w:szCs w:val="16"/>
-              </w:rPr>
-              <w:t xml:space="preserve"> package</w:t>
+              <w:t>sp package</w:t>
             </w:r>
           </w:p>
           <w:p>
@@ -738,8 +723,6 @@
             </w:r>
           </w:p>
         </w:tc>
-        <w:bookmarkStart w:id="0" w:name="_GoBack"/>
-        <w:bookmarkEnd w:id="0"/>
       </w:tr>
       <w:tr>
         <w:tc>
@@ -788,6 +771,22 @@
                 <w:szCs w:val="16"/>
               </w:rPr>
               <w:t xml:space="preserve"> October</w:t>
+            </w:r>
+          </w:p>
+          <w:p>
+            <w:pPr>
+              <w:jc w:val="center"/>
+              <w:rPr>
+                <w:sz w:val="16"/>
+                <w:szCs w:val="16"/>
+              </w:rPr>
+            </w:pPr>
+            <w:r>
+              <w:rPr>
+                <w:sz w:val="16"/>
+                <w:szCs w:val="16"/>
+              </w:rPr>
+              <w:t>9AM – 12PM</w:t>
             </w:r>
           </w:p>
         </w:tc>
@@ -950,6 +949,22 @@
               <w:t>October</w:t>
             </w:r>
           </w:p>
+          <w:p>
+            <w:pPr>
+              <w:jc w:val="center"/>
+              <w:rPr>
+                <w:sz w:val="16"/>
+                <w:szCs w:val="16"/>
+              </w:rPr>
+            </w:pPr>
+            <w:r>
+              <w:rPr>
+                <w:sz w:val="16"/>
+                <w:szCs w:val="16"/>
+              </w:rPr>
+              <w:t>9AM – 12PM</w:t>
+            </w:r>
+          </w:p>
         </w:tc>
         <w:tc>
           <w:tcPr>
@@ -983,23 +998,13 @@
                 <w:szCs w:val="16"/>
               </w:rPr>
             </w:pPr>
-            <w:proofErr w:type="spellStart"/>
             <w:r>
               <w:rPr>
                 <w:i/>
                 <w:sz w:val="16"/>
                 <w:szCs w:val="16"/>
               </w:rPr>
-              <w:t>adehabitatHR</w:t>
-            </w:r>
-            <w:proofErr w:type="spellEnd"/>
-            <w:r>
-              <w:rPr>
-                <w:i/>
-                <w:sz w:val="16"/>
-                <w:szCs w:val="16"/>
-              </w:rPr>
-              <w:t xml:space="preserve"> package</w:t>
+              <w:t>adehabitatHR package</w:t>
             </w:r>
           </w:p>
           <w:p>
@@ -1074,7 +1079,6 @@
                 <w:szCs w:val="16"/>
               </w:rPr>
             </w:pPr>
-            <w:proofErr w:type="spellStart"/>
             <w:r>
               <w:rPr>
                 <w:sz w:val="16"/>
@@ -1082,7 +1086,6 @@
               </w:rPr>
               <w:t>LoCoH</w:t>
             </w:r>
-            <w:proofErr w:type="spellEnd"/>
           </w:p>
           <w:p>
             <w:pPr>
@@ -1181,6 +1184,22 @@
               <w:t>November</w:t>
             </w:r>
           </w:p>
+          <w:p>
+            <w:pPr>
+              <w:jc w:val="center"/>
+              <w:rPr>
+                <w:sz w:val="16"/>
+                <w:szCs w:val="16"/>
+              </w:rPr>
+            </w:pPr>
+            <w:r>
+              <w:rPr>
+                <w:sz w:val="16"/>
+                <w:szCs w:val="16"/>
+              </w:rPr>
+              <w:t>9AM – 12PM</w:t>
+            </w:r>
+          </w:p>
         </w:tc>
         <w:tc>
           <w:tcPr>
@@ -1378,6 +1397,22 @@
               <w:t>November</w:t>
             </w:r>
           </w:p>
+          <w:p>
+            <w:pPr>
+              <w:jc w:val="center"/>
+              <w:rPr>
+                <w:sz w:val="16"/>
+                <w:szCs w:val="16"/>
+              </w:rPr>
+            </w:pPr>
+            <w:r>
+              <w:rPr>
+                <w:sz w:val="16"/>
+                <w:szCs w:val="16"/>
+              </w:rPr>
+              <w:t>9AM – 12PM</w:t>
+            </w:r>
+          </w:p>
         </w:tc>
         <w:tc>
           <w:tcPr>
@@ -1534,6 +1569,22 @@
               <w:t>November</w:t>
             </w:r>
           </w:p>
+          <w:p>
+            <w:pPr>
+              <w:jc w:val="center"/>
+              <w:rPr>
+                <w:sz w:val="16"/>
+                <w:szCs w:val="16"/>
+              </w:rPr>
+            </w:pPr>
+            <w:r>
+              <w:rPr>
+                <w:sz w:val="16"/>
+                <w:szCs w:val="16"/>
+              </w:rPr>
+              <w:t>9AM – 12PM</w:t>
+            </w:r>
+          </w:p>
         </w:tc>
         <w:tc>
           <w:tcPr>
@@ -1568,23 +1619,13 @@
                 <w:szCs w:val="16"/>
               </w:rPr>
             </w:pPr>
-            <w:proofErr w:type="spellStart"/>
             <w:r>
               <w:rPr>
                 <w:i/>
                 <w:sz w:val="16"/>
                 <w:szCs w:val="16"/>
               </w:rPr>
-              <w:t>MoveHMM</w:t>
-            </w:r>
-            <w:proofErr w:type="spellEnd"/>
-            <w:r>
-              <w:rPr>
-                <w:i/>
-                <w:sz w:val="16"/>
-                <w:szCs w:val="16"/>
-              </w:rPr>
-              <w:t xml:space="preserve"> package</w:t>
+              <w:t>MoveHMM package</w:t>
             </w:r>
             <w:r>
               <w:rPr>
@@ -1703,6 +1744,22 @@
               <w:t xml:space="preserve"> November</w:t>
             </w:r>
           </w:p>
+          <w:p>
+            <w:pPr>
+              <w:jc w:val="center"/>
+              <w:rPr>
+                <w:sz w:val="16"/>
+                <w:szCs w:val="16"/>
+              </w:rPr>
+            </w:pPr>
+            <w:r>
+              <w:rPr>
+                <w:sz w:val="16"/>
+                <w:szCs w:val="16"/>
+              </w:rPr>
+              <w:t>9AM – 12PM</w:t>
+            </w:r>
+          </w:p>
         </w:tc>
         <w:tc>
           <w:tcPr>
@@ -1736,7 +1793,6 @@
                 <w:szCs w:val="16"/>
               </w:rPr>
             </w:pPr>
-            <w:proofErr w:type="spellStart"/>
             <w:r>
               <w:rPr>
                 <w:i/>
@@ -1745,7 +1801,6 @@
               </w:rPr>
               <w:t>migrateR</w:t>
             </w:r>
-            <w:proofErr w:type="spellEnd"/>
             <w:r>
               <w:rPr>
                 <w:sz w:val="16"/>
@@ -1968,6 +2023,22 @@
               <w:t>December</w:t>
             </w:r>
           </w:p>
+          <w:p>
+            <w:pPr>
+              <w:jc w:val="center"/>
+              <w:rPr>
+                <w:sz w:val="16"/>
+                <w:szCs w:val="16"/>
+              </w:rPr>
+            </w:pPr>
+            <w:r>
+              <w:rPr>
+                <w:sz w:val="16"/>
+                <w:szCs w:val="16"/>
+              </w:rPr>
+              <w:t>9AM – 12PM</w:t>
+            </w:r>
+          </w:p>
         </w:tc>
         <w:tc>
           <w:tcPr>
@@ -2140,6 +2211,24 @@
               </w:rPr>
               <w:t xml:space="preserve"> December</w:t>
             </w:r>
+          </w:p>
+          <w:p>
+            <w:pPr>
+              <w:jc w:val="center"/>
+              <w:rPr>
+                <w:sz w:val="16"/>
+                <w:szCs w:val="16"/>
+              </w:rPr>
+            </w:pPr>
+            <w:r>
+              <w:rPr>
+                <w:sz w:val="16"/>
+                <w:szCs w:val="16"/>
+              </w:rPr>
+              <w:t>9AM – 12PM</w:t>
+            </w:r>
+            <w:bookmarkStart w:id="0" w:name="_GoBack"/>
+            <w:bookmarkEnd w:id="0"/>
           </w:p>
         </w:tc>
         <w:tc>
@@ -3563,7 +3652,7 @@
       </w:pPr>
     </w:pPrDefault>
   </w:docDefaults>
-  <w:latentStyles w:defLockedState="0" w:defUIPriority="99" w:defSemiHidden="0" w:defUnhideWhenUsed="0" w:defQFormat="0" w:count="376">
+  <w:latentStyles w:defLockedState="0" w:defUIPriority="99" w:defSemiHidden="0" w:defUnhideWhenUsed="0" w:defQFormat="0" w:count="377">
     <w:lsdException w:name="Normal" w:uiPriority="0" w:qFormat="1"/>
     <w:lsdException w:name="heading 1" w:uiPriority="9" w:qFormat="1"/>
     <w:lsdException w:name="heading 2" w:semiHidden="1" w:uiPriority="9" w:unhideWhenUsed="1" w:qFormat="1"/>
@@ -3669,7 +3758,6 @@
     <w:lsdException w:name="HTML Sample" w:semiHidden="1" w:unhideWhenUsed="1"/>
     <w:lsdException w:name="HTML Typewriter" w:semiHidden="1" w:unhideWhenUsed="1"/>
     <w:lsdException w:name="HTML Variable" w:semiHidden="1" w:unhideWhenUsed="1"/>
-    <w:lsdException w:name="Normal Table" w:semiHidden="1" w:unhideWhenUsed="1"/>
     <w:lsdException w:name="annotation subject" w:semiHidden="1" w:unhideWhenUsed="1"/>
     <w:lsdException w:name="No List" w:semiHidden="1" w:unhideWhenUsed="1"/>
     <w:lsdException w:name="Outline List 1" w:semiHidden="1" w:unhideWhenUsed="1"/>
@@ -3716,10 +3804,8 @@
     <w:lsdException w:name="Table Subtle 2" w:semiHidden="1" w:unhideWhenUsed="1"/>
     <w:lsdException w:name="Table Web 1" w:semiHidden="1" w:unhideWhenUsed="1"/>
     <w:lsdException w:name="Table Web 2" w:semiHidden="1" w:unhideWhenUsed="1"/>
-    <w:lsdException w:name="Table Web 3" w:semiHidden="1" w:unhideWhenUsed="1"/>
     <w:lsdException w:name="Balloon Text" w:semiHidden="1" w:unhideWhenUsed="1"/>
     <w:lsdException w:name="Table Grid" w:uiPriority="39"/>
-    <w:lsdException w:name="Table Theme" w:semiHidden="1" w:unhideWhenUsed="1"/>
     <w:lsdException w:name="Placeholder Text" w:semiHidden="1"/>
     <w:lsdException w:name="No Spacing" w:uiPriority="1" w:qFormat="1"/>
     <w:lsdException w:name="Light Shading" w:uiPriority="60"/>
@@ -3940,6 +4026,7 @@
     <w:lsdException w:name="Hashtag" w:semiHidden="1" w:unhideWhenUsed="1"/>
     <w:lsdException w:name="Unresolved Mention" w:semiHidden="1" w:unhideWhenUsed="1"/>
     <w:lsdException w:name="Smart Link" w:semiHidden="1" w:unhideWhenUsed="1"/>
+    <w:lsdException w:name="Smart Link Error" w:semiHidden="1" w:unhideWhenUsed="1"/>
   </w:latentStyles>
   <w:style w:type="paragraph" w:default="1" w:styleId="Normal">
     <w:name w:val="Normal"/>

</xml_diff>